<commit_message>
Added tables + protocol finished
</commit_message>
<xml_diff>
--- a/cp1/FB-11_Yatsentiuk_Andrii_FB-11_Kustov_Ivan/Protocol1.docx
+++ b/cp1/FB-11_Yatsentiuk_Andrii_FB-11_Kustov_Ivan/Protocol1.docx
@@ -26,7 +26,7 @@
     <w:p>
       <w:pPr>
         <w:rPr>
-          <w:lang w:val="uk-UA"/>
+          <w:lang w:val="ru-RU"/>
         </w:rPr>
       </w:pPr>
       <w:r>
@@ -83,13 +83,410 @@
         </w:rPr>
         <w:t xml:space="preserve"> Іван</w:t>
       </w:r>
-    </w:p>
-    <w:p>
-      <w:pPr>
-        <w:rPr>
-          <w:lang w:val="uk-UA"/>
-        </w:rPr>
-      </w:pPr>
+      <w:r>
+        <w:rPr>
+          <w:lang w:val="ru-RU"/>
+        </w:rPr>
+        <w:t xml:space="preserve"> (</w:t>
+      </w:r>
+      <w:r>
+        <w:rPr>
+          <w:lang w:val="ru-RU"/>
+        </w:rPr>
+        <w:t>Вар</w:t>
+      </w:r>
+      <w:proofErr w:type="spellStart"/>
+      <w:r>
+        <w:rPr>
+          <w:lang w:val="uk-UA"/>
+        </w:rPr>
+        <w:t>іант</w:t>
+      </w:r>
+      <w:proofErr w:type="spellEnd"/>
+      <w:r>
+        <w:rPr>
+          <w:lang w:val="uk-UA"/>
+        </w:rPr>
+        <w:t xml:space="preserve"> 4</w:t>
+      </w:r>
+      <w:r>
+        <w:rPr>
+          <w:lang w:val="ru-RU"/>
+        </w:rPr>
+        <w:t>)</w:t>
+      </w:r>
+    </w:p>
+    <w:p>
+      <w:pPr>
+        <w:rPr>
+          <w:lang w:val="uk-UA"/>
+        </w:rPr>
+      </w:pPr>
+    </w:p>
+    <w:p>
+      <w:pPr>
+        <w:rPr>
+          <w:b/>
+          <w:bCs/>
+          <w:lang w:val="uk-UA"/>
+        </w:rPr>
+      </w:pPr>
+      <w:r>
+        <w:rPr>
+          <w:b/>
+          <w:bCs/>
+          <w:lang w:val="uk-UA"/>
+        </w:rPr>
+        <w:t>Мета роботи</w:t>
+      </w:r>
+    </w:p>
+    <w:p>
+      <w:pPr>
+        <w:rPr>
+          <w:lang w:val="uk-UA"/>
+        </w:rPr>
+      </w:pPr>
+      <w:r>
+        <w:rPr>
+          <w:lang w:val="uk-UA"/>
+        </w:rPr>
+        <w:t xml:space="preserve">Засвоєння понять ентропії на символ джерела та його надлишковості, вивчення та </w:t>
+      </w:r>
+    </w:p>
+    <w:p>
+      <w:pPr>
+        <w:rPr>
+          <w:lang w:val="uk-UA"/>
+        </w:rPr>
+      </w:pPr>
+      <w:r>
+        <w:rPr>
+          <w:lang w:val="uk-UA"/>
+        </w:rPr>
+        <w:t xml:space="preserve">порівняння різних моделей джерела відкритого тексту для наближеного визначення </w:t>
+      </w:r>
+    </w:p>
+    <w:p>
+      <w:pPr>
+        <w:rPr>
+          <w:lang w:val="uk-UA"/>
+        </w:rPr>
+      </w:pPr>
+      <w:r>
+        <w:rPr>
+          <w:lang w:val="uk-UA"/>
+        </w:rPr>
+        <w:t>ентропії, набуття практичних навичок щодо оцінки ентропії на символ джерела.</w:t>
+      </w:r>
+    </w:p>
+    <w:p>
+      <w:pPr>
+        <w:rPr>
+          <w:lang w:val="uk-UA"/>
+        </w:rPr>
+      </w:pPr>
+    </w:p>
+    <w:p>
+      <w:pPr>
+        <w:rPr>
+          <w:b/>
+          <w:bCs/>
+          <w:lang w:val="uk-UA"/>
+        </w:rPr>
+      </w:pPr>
+      <w:r>
+        <w:rPr>
+          <w:b/>
+          <w:bCs/>
+          <w:lang w:val="uk-UA"/>
+        </w:rPr>
+        <w:t>Порядок виконання роботи</w:t>
+      </w:r>
+    </w:p>
+    <w:p>
+      <w:pPr>
+        <w:rPr>
+          <w:lang w:val="uk-UA"/>
+        </w:rPr>
+      </w:pPr>
+      <w:r>
+        <w:rPr>
+          <w:lang w:val="uk-UA"/>
+        </w:rPr>
+        <w:t>0. Уважно прочитати методичні вказівки до виконання комп’ютерного практикуму.</w:t>
+      </w:r>
+    </w:p>
+    <w:p>
+      <w:pPr>
+        <w:rPr>
+          <w:lang w:val="uk-UA"/>
+        </w:rPr>
+      </w:pPr>
+      <w:r>
+        <w:rPr>
+          <w:lang w:val="uk-UA"/>
+        </w:rPr>
+        <w:t xml:space="preserve">1. Написати програми для підрахунку частот букв і частот </w:t>
+      </w:r>
+      <w:proofErr w:type="spellStart"/>
+      <w:r>
+        <w:rPr>
+          <w:lang w:val="uk-UA"/>
+        </w:rPr>
+        <w:t>біграм</w:t>
+      </w:r>
+      <w:proofErr w:type="spellEnd"/>
+      <w:r>
+        <w:rPr>
+          <w:lang w:val="uk-UA"/>
+        </w:rPr>
+        <w:t xml:space="preserve"> в тексті, а також </w:t>
+      </w:r>
+    </w:p>
+    <w:p>
+      <w:pPr>
+        <w:rPr>
+          <w:lang w:val="uk-UA"/>
+        </w:rPr>
+      </w:pPr>
+      <w:r>
+        <w:rPr>
+          <w:lang w:val="uk-UA"/>
+        </w:rPr>
+        <w:t>підрахунку H1</w:t>
+      </w:r>
+      <w:r>
+        <w:rPr>
+          <w:lang w:val="ru-RU"/>
+        </w:rPr>
+        <w:t xml:space="preserve"> </w:t>
+      </w:r>
+      <w:r>
+        <w:rPr>
+          <w:lang w:val="uk-UA"/>
+        </w:rPr>
+        <w:t>та H</w:t>
+      </w:r>
+      <w:r>
+        <w:rPr>
+          <w:lang w:val="ru-RU"/>
+        </w:rPr>
+        <w:t xml:space="preserve">2 </w:t>
+      </w:r>
+      <w:r>
+        <w:rPr>
+          <w:lang w:val="uk-UA"/>
+        </w:rPr>
+        <w:t xml:space="preserve">за безпосереднім означенням. Підрахувати частоти букв та </w:t>
+      </w:r>
+      <w:proofErr w:type="spellStart"/>
+      <w:r>
+        <w:rPr>
+          <w:lang w:val="uk-UA"/>
+        </w:rPr>
+        <w:t>біграм</w:t>
+      </w:r>
+      <w:proofErr w:type="spellEnd"/>
+      <w:r>
+        <w:rPr>
+          <w:lang w:val="uk-UA"/>
+        </w:rPr>
+        <w:t xml:space="preserve">, а </w:t>
+      </w:r>
+    </w:p>
+    <w:p>
+      <w:pPr>
+        <w:rPr>
+          <w:lang w:val="uk-UA"/>
+        </w:rPr>
+      </w:pPr>
+      <w:r>
+        <w:rPr>
+          <w:lang w:val="uk-UA"/>
+        </w:rPr>
+        <w:t>також значення</w:t>
+      </w:r>
+      <w:r>
+        <w:rPr>
+          <w:lang w:val="ru-RU"/>
+        </w:rPr>
+        <w:t xml:space="preserve"> </w:t>
+      </w:r>
+      <w:r>
+        <w:rPr>
+          <w:lang w:val="uk-UA"/>
+        </w:rPr>
+        <w:t>H1</w:t>
+      </w:r>
+      <w:r>
+        <w:rPr>
+          <w:lang w:val="ru-RU"/>
+        </w:rPr>
+        <w:t xml:space="preserve"> </w:t>
+      </w:r>
+      <w:r>
+        <w:rPr>
+          <w:lang w:val="uk-UA"/>
+        </w:rPr>
+        <w:t>та H2</w:t>
+      </w:r>
+      <w:r>
+        <w:rPr>
+          <w:lang w:val="ru-RU"/>
+        </w:rPr>
+        <w:t xml:space="preserve"> </w:t>
+      </w:r>
+      <w:r>
+        <w:rPr>
+          <w:lang w:val="uk-UA"/>
+        </w:rPr>
+        <w:t xml:space="preserve">на довільно обраному тексті російською мовою достатньої </w:t>
+      </w:r>
+    </w:p>
+    <w:p>
+      <w:pPr>
+        <w:rPr>
+          <w:lang w:val="uk-UA"/>
+        </w:rPr>
+      </w:pPr>
+      <w:r>
+        <w:rPr>
+          <w:lang w:val="uk-UA"/>
+        </w:rPr>
+        <w:t xml:space="preserve">довжини (щонайменше 1Мб), де імовірності замінити відповідними частотами. Також </w:t>
+      </w:r>
+    </w:p>
+    <w:p>
+      <w:pPr>
+        <w:rPr>
+          <w:lang w:val="uk-UA"/>
+        </w:rPr>
+      </w:pPr>
+      <w:r>
+        <w:rPr>
+          <w:lang w:val="uk-UA"/>
+        </w:rPr>
+        <w:t>одержати значення H1</w:t>
+      </w:r>
+      <w:r>
+        <w:rPr>
+          <w:lang w:val="ru-RU"/>
+        </w:rPr>
+        <w:t xml:space="preserve"> </w:t>
+      </w:r>
+      <w:r>
+        <w:rPr>
+          <w:lang w:val="uk-UA"/>
+        </w:rPr>
+        <w:t>та H2</w:t>
+      </w:r>
+      <w:r>
+        <w:rPr>
+          <w:lang w:val="ru-RU"/>
+        </w:rPr>
+        <w:t xml:space="preserve"> </w:t>
+      </w:r>
+      <w:r>
+        <w:rPr>
+          <w:lang w:val="uk-UA"/>
+        </w:rPr>
+        <w:t>на тому ж тексті, в якому вилучено всі пробіли.</w:t>
+      </w:r>
+    </w:p>
+    <w:p>
+      <w:pPr>
+        <w:rPr>
+          <w:lang w:val="uk-UA"/>
+        </w:rPr>
+      </w:pPr>
+      <w:r>
+        <w:rPr>
+          <w:lang w:val="uk-UA"/>
+        </w:rPr>
+        <w:t xml:space="preserve">2. За допомогою програми </w:t>
+      </w:r>
+      <w:proofErr w:type="spellStart"/>
+      <w:r>
+        <w:rPr>
+          <w:lang w:val="uk-UA"/>
+        </w:rPr>
+        <w:t>CoolPinkProgram</w:t>
+      </w:r>
+      <w:proofErr w:type="spellEnd"/>
+      <w:r>
+        <w:rPr>
+          <w:lang w:val="uk-UA"/>
+        </w:rPr>
+        <w:t xml:space="preserve"> оцінити значення</w:t>
+      </w:r>
+      <w:r>
+        <w:rPr>
+          <w:lang w:val="ru-RU"/>
+        </w:rPr>
+        <w:t xml:space="preserve"> </w:t>
+      </w:r>
+      <w:r>
+        <w:rPr>
+          <w:lang w:val="uk-UA"/>
+        </w:rPr>
+        <w:t xml:space="preserve">(10) H , </w:t>
+      </w:r>
+      <w:r>
+        <w:rPr>
+          <w:lang w:val="ru-RU"/>
+        </w:rPr>
+        <w:t xml:space="preserve"> </w:t>
+      </w:r>
+      <w:r>
+        <w:rPr>
+          <w:lang w:val="uk-UA"/>
+        </w:rPr>
+        <w:t xml:space="preserve">(20) H , </w:t>
+      </w:r>
+      <w:r>
+        <w:rPr>
+          <w:lang w:val="ru-RU"/>
+        </w:rPr>
+        <w:t xml:space="preserve"> </w:t>
+      </w:r>
+      <w:r>
+        <w:rPr>
+          <w:lang w:val="uk-UA"/>
+        </w:rPr>
+        <w:t>(30) H .</w:t>
+      </w:r>
+    </w:p>
+    <w:p>
+      <w:pPr>
+        <w:rPr>
+          <w:lang w:val="uk-UA"/>
+        </w:rPr>
+      </w:pPr>
+      <w:r>
+        <w:rPr>
+          <w:lang w:val="uk-UA"/>
+        </w:rPr>
+        <w:t xml:space="preserve">3. Використовуючи отримані значення ентропії, оцінити надлишковість російської </w:t>
+      </w:r>
+    </w:p>
+    <w:p>
+      <w:pPr>
+        <w:rPr>
+          <w:lang w:val="uk-UA"/>
+        </w:rPr>
+      </w:pPr>
+      <w:r>
+        <w:rPr>
+          <w:lang w:val="uk-UA"/>
+        </w:rPr>
+        <w:t>мови в різних моделях джерела.</w:t>
+      </w:r>
+      <w:r>
+        <w:rPr>
+          <w:lang w:val="uk-UA"/>
+        </w:rPr>
+        <w:cr/>
+      </w:r>
     </w:p>
     <w:p>
       <w:pPr>
@@ -334,84 +731,209 @@
           <w:lang w:val="ru-RU"/>
         </w:rPr>
       </w:pPr>
-      <w:proofErr w:type="spellStart"/>
-      <w:r>
-        <w:rPr>
-          <w:lang w:val="ru-RU"/>
-        </w:rPr>
-        <w:t>Також</w:t>
-      </w:r>
-      <w:proofErr w:type="spellEnd"/>
-      <w:r>
-        <w:rPr>
-          <w:lang w:val="ru-RU"/>
-        </w:rPr>
-        <w:t xml:space="preserve"> у </w:t>
-      </w:r>
-      <w:proofErr w:type="spellStart"/>
-      <w:r>
-        <w:rPr>
-          <w:lang w:val="ru-RU"/>
-        </w:rPr>
-        <w:t>відповідних</w:t>
-      </w:r>
-      <w:proofErr w:type="spellEnd"/>
-      <w:r>
-        <w:rPr>
-          <w:lang w:val="ru-RU"/>
-        </w:rPr>
-        <w:t xml:space="preserve"> файлах є </w:t>
-      </w:r>
-      <w:proofErr w:type="spellStart"/>
-      <w:r>
-        <w:rPr>
-          <w:lang w:val="ru-RU"/>
-        </w:rPr>
-        <w:t>значення</w:t>
-      </w:r>
-      <w:proofErr w:type="spellEnd"/>
-      <w:r>
-        <w:rPr>
-          <w:lang w:val="ru-RU"/>
-        </w:rPr>
-        <w:t xml:space="preserve"> </w:t>
-      </w:r>
-      <w:proofErr w:type="spellStart"/>
-      <w:r>
-        <w:rPr>
-          <w:lang w:val="ru-RU"/>
-        </w:rPr>
-        <w:t>ентропії</w:t>
-      </w:r>
-      <w:proofErr w:type="spellEnd"/>
-      <w:r>
-        <w:rPr>
-          <w:lang w:val="ru-RU"/>
-        </w:rPr>
-        <w:t xml:space="preserve"> </w:t>
-      </w:r>
-      <w:proofErr w:type="spellStart"/>
-      <w:r>
-        <w:rPr>
-          <w:lang w:val="ru-RU"/>
-        </w:rPr>
-        <w:t>монограм</w:t>
-      </w:r>
-      <w:proofErr w:type="spellEnd"/>
-      <w:r>
-        <w:rPr>
-          <w:lang w:val="ru-RU"/>
-        </w:rPr>
-        <w:t xml:space="preserve"> і </w:t>
-      </w:r>
-      <w:proofErr w:type="spellStart"/>
-      <w:r>
-        <w:rPr>
-          <w:lang w:val="ru-RU"/>
-        </w:rPr>
-        <w:t>біграм</w:t>
-      </w:r>
-      <w:proofErr w:type="spellEnd"/>
+    </w:p>
+    <w:p>
+      <w:pPr>
+        <w:rPr>
+          <w:lang w:val="ru-RU"/>
+        </w:rPr>
+      </w:pPr>
+      <w:proofErr w:type="spellStart"/>
+      <w:r>
+        <w:rPr>
+          <w:lang w:val="ru-RU"/>
+        </w:rPr>
+        <w:t>Частоти</w:t>
+      </w:r>
+      <w:proofErr w:type="spellEnd"/>
+      <w:r>
+        <w:rPr>
+          <w:lang w:val="ru-RU"/>
+        </w:rPr>
+        <w:t xml:space="preserve"> </w:t>
+      </w:r>
+      <w:proofErr w:type="spellStart"/>
+      <w:r>
+        <w:rPr>
+          <w:lang w:val="ru-RU"/>
+        </w:rPr>
+        <w:t>були</w:t>
+      </w:r>
+      <w:proofErr w:type="spellEnd"/>
+      <w:r>
+        <w:rPr>
+          <w:lang w:val="ru-RU"/>
+        </w:rPr>
+        <w:t xml:space="preserve"> </w:t>
+      </w:r>
+      <w:proofErr w:type="spellStart"/>
+      <w:r>
+        <w:rPr>
+          <w:lang w:val="ru-RU"/>
+        </w:rPr>
+        <w:t>вираховані</w:t>
+      </w:r>
+      <w:proofErr w:type="spellEnd"/>
+      <w:r>
+        <w:rPr>
+          <w:lang w:val="ru-RU"/>
+        </w:rPr>
+        <w:t xml:space="preserve"> за </w:t>
+      </w:r>
+      <w:proofErr w:type="spellStart"/>
+      <w:r>
+        <w:rPr>
+          <w:lang w:val="ru-RU"/>
+        </w:rPr>
+        <w:t>допомогою</w:t>
+      </w:r>
+      <w:proofErr w:type="spellEnd"/>
+      <w:r>
+        <w:rPr>
+          <w:lang w:val="ru-RU"/>
+        </w:rPr>
+        <w:t xml:space="preserve"> </w:t>
+      </w:r>
+      <w:r>
+        <w:rPr>
+          <w:lang w:val="en-US"/>
+        </w:rPr>
+        <w:t>python</w:t>
+      </w:r>
+      <w:r>
+        <w:rPr>
+          <w:lang w:val="ru-RU"/>
+        </w:rPr>
+        <w:t xml:space="preserve"> </w:t>
+      </w:r>
+      <w:proofErr w:type="spellStart"/>
+      <w:r>
+        <w:rPr>
+          <w:lang w:val="uk-UA"/>
+        </w:rPr>
+        <w:t>скрипта</w:t>
+      </w:r>
+      <w:proofErr w:type="spellEnd"/>
+      <w:r>
+        <w:rPr>
+          <w:lang w:val="uk-UA"/>
+        </w:rPr>
+        <w:t xml:space="preserve">, з використанням функції </w:t>
+      </w:r>
+      <w:r>
+        <w:rPr>
+          <w:lang w:val="ru-RU"/>
+        </w:rPr>
+        <w:t>“</w:t>
+      </w:r>
+      <w:r>
+        <w:rPr>
+          <w:b/>
+          <w:bCs/>
+          <w:lang w:val="en-US"/>
+        </w:rPr>
+        <w:t>count</w:t>
+      </w:r>
+      <w:r>
+        <w:rPr>
+          <w:lang w:val="ru-RU"/>
+        </w:rPr>
+        <w:t>”.</w:t>
+      </w:r>
+    </w:p>
+    <w:p>
+      <w:pPr>
+        <w:rPr>
+          <w:lang w:val="ru-RU"/>
+        </w:rPr>
+      </w:pPr>
+      <w:proofErr w:type="spellStart"/>
+      <w:r>
+        <w:rPr>
+          <w:lang w:val="ru-RU"/>
+        </w:rPr>
+        <w:t>Ентроп</w:t>
+      </w:r>
+      <w:r>
+        <w:rPr>
+          <w:lang w:val="uk-UA"/>
+        </w:rPr>
+        <w:t>ії</w:t>
+      </w:r>
+      <w:proofErr w:type="spellEnd"/>
+      <w:r>
+        <w:rPr>
+          <w:lang w:val="uk-UA"/>
+        </w:rPr>
+        <w:t xml:space="preserve"> були пораховані з </w:t>
+      </w:r>
+      <w:proofErr w:type="spellStart"/>
+      <w:r>
+        <w:rPr>
+          <w:lang w:val="uk-UA"/>
+        </w:rPr>
+        <w:t>використаням</w:t>
+      </w:r>
+      <w:proofErr w:type="spellEnd"/>
+      <w:r>
+        <w:rPr>
+          <w:lang w:val="uk-UA"/>
+        </w:rPr>
+        <w:t xml:space="preserve"> бібліотеки </w:t>
+      </w:r>
+      <w:r>
+        <w:rPr>
+          <w:lang w:val="ru-RU"/>
+        </w:rPr>
+        <w:t>“</w:t>
+      </w:r>
+      <w:r>
+        <w:rPr>
+          <w:b/>
+          <w:bCs/>
+          <w:lang w:val="en-US"/>
+        </w:rPr>
+        <w:t>math</w:t>
+      </w:r>
+      <w:r>
+        <w:rPr>
+          <w:lang w:val="ru-RU"/>
+        </w:rPr>
+        <w:t>”</w:t>
+      </w:r>
+    </w:p>
+    <w:p>
+      <w:pPr>
+        <w:rPr>
+          <w:lang w:val="ru-RU"/>
+        </w:rPr>
+      </w:pPr>
+      <w:r>
+        <w:rPr>
+          <w:lang w:val="ru-RU"/>
+        </w:rPr>
+        <w:t>В</w:t>
+      </w:r>
+      <w:r>
+        <w:rPr>
+          <w:lang w:val="uk-UA"/>
+        </w:rPr>
+        <w:t xml:space="preserve">цілому робота була не дуже складною, через </w:t>
+      </w:r>
+      <w:r>
+        <w:rPr>
+          <w:lang w:val="uk-UA"/>
+        </w:rPr>
+        <w:t xml:space="preserve">зручність використання мови програмування </w:t>
+      </w:r>
+      <w:r>
+        <w:rPr>
+          <w:b/>
+          <w:bCs/>
+          <w:lang w:val="en-US"/>
+        </w:rPr>
+        <w:t>Python</w:t>
+      </w:r>
       <w:r>
         <w:rPr>
           <w:lang w:val="ru-RU"/>
@@ -422,9 +944,188 @@
     <w:p>
       <w:pPr>
         <w:rPr>
-          <w:lang w:val="ru-RU"/>
-        </w:rPr>
-      </w:pPr>
+          <w:b/>
+          <w:bCs/>
+          <w:lang w:val="ru-RU"/>
+        </w:rPr>
+      </w:pPr>
+      <w:proofErr w:type="spellStart"/>
+      <w:r>
+        <w:rPr>
+          <w:lang w:val="ru-RU"/>
+        </w:rPr>
+        <w:t>Найскладнішою</w:t>
+      </w:r>
+      <w:proofErr w:type="spellEnd"/>
+      <w:r>
+        <w:rPr>
+          <w:lang w:val="ru-RU"/>
+        </w:rPr>
+        <w:t xml:space="preserve"> </w:t>
+      </w:r>
+      <w:proofErr w:type="spellStart"/>
+      <w:r>
+        <w:rPr>
+          <w:lang w:val="ru-RU"/>
+        </w:rPr>
+        <w:t>частиною</w:t>
+      </w:r>
+      <w:proofErr w:type="spellEnd"/>
+      <w:r>
+        <w:rPr>
+          <w:lang w:val="ru-RU"/>
+        </w:rPr>
+        <w:t xml:space="preserve"> </w:t>
+      </w:r>
+      <w:proofErr w:type="spellStart"/>
+      <w:r>
+        <w:rPr>
+          <w:lang w:val="ru-RU"/>
+        </w:rPr>
+        <w:t>було</w:t>
+      </w:r>
+      <w:proofErr w:type="spellEnd"/>
+      <w:r>
+        <w:rPr>
+          <w:lang w:val="ru-RU"/>
+        </w:rPr>
+        <w:t xml:space="preserve"> </w:t>
+      </w:r>
+      <w:proofErr w:type="spellStart"/>
+      <w:r>
+        <w:rPr>
+          <w:lang w:val="ru-RU"/>
+        </w:rPr>
+        <w:t>розібратись</w:t>
+      </w:r>
+      <w:proofErr w:type="spellEnd"/>
+      <w:r>
+        <w:rPr>
+          <w:lang w:val="ru-RU"/>
+        </w:rPr>
+        <w:t xml:space="preserve"> з </w:t>
+      </w:r>
+      <w:proofErr w:type="spellStart"/>
+      <w:r>
+        <w:rPr>
+          <w:lang w:val="ru-RU"/>
+        </w:rPr>
+        <w:t>архітектурою</w:t>
+      </w:r>
+      <w:proofErr w:type="spellEnd"/>
+      <w:r>
+        <w:rPr>
+          <w:lang w:val="ru-RU"/>
+        </w:rPr>
+        <w:t xml:space="preserve"> </w:t>
+      </w:r>
+      <w:r>
+        <w:rPr>
+          <w:b/>
+          <w:bCs/>
+          <w:lang w:val="en-US"/>
+        </w:rPr>
+        <w:t>git</w:t>
+      </w:r>
+      <w:r>
+        <w:rPr>
+          <w:lang w:val="ru-RU"/>
+        </w:rPr>
+        <w:t xml:space="preserve"> </w:t>
+      </w:r>
+      <w:r>
+        <w:rPr>
+          <w:lang w:val="uk-UA"/>
+        </w:rPr>
+        <w:t xml:space="preserve">та </w:t>
+      </w:r>
+      <w:proofErr w:type="spellStart"/>
+      <w:r>
+        <w:rPr>
+          <w:b/>
+          <w:bCs/>
+          <w:lang w:val="en-US"/>
+        </w:rPr>
+        <w:t>github</w:t>
+      </w:r>
+      <w:proofErr w:type="spellEnd"/>
+      <w:r>
+        <w:rPr>
+          <w:b/>
+          <w:bCs/>
+          <w:lang w:val="ru-RU"/>
+        </w:rPr>
+        <w:t>.</w:t>
+      </w:r>
+    </w:p>
+    <w:p>
+      <w:pPr>
+        <w:rPr>
+          <w:lang w:val="ru-RU"/>
+        </w:rPr>
+      </w:pPr>
+    </w:p>
+    <w:p>
+      <w:pPr>
+        <w:rPr>
+          <w:lang w:val="ru-RU"/>
+        </w:rPr>
+      </w:pPr>
+    </w:p>
+    <w:p>
+      <w:pPr>
+        <w:rPr>
+          <w:lang w:val="ru-RU"/>
+        </w:rPr>
+      </w:pPr>
+    </w:p>
+    <w:p>
+      <w:pPr>
+        <w:rPr>
+          <w:lang w:val="ru-RU"/>
+        </w:rPr>
+      </w:pPr>
+    </w:p>
+    <w:p>
+      <w:pPr>
+        <w:rPr>
+          <w:lang w:val="ru-RU"/>
+        </w:rPr>
+      </w:pPr>
+    </w:p>
+    <w:p>
+      <w:pPr>
+        <w:rPr>
+          <w:b/>
+          <w:bCs/>
+          <w:sz w:val="32"/>
+          <w:szCs w:val="32"/>
+          <w:lang w:val="ru-RU"/>
+        </w:rPr>
+      </w:pPr>
+      <w:r>
+        <w:rPr>
+          <w:b/>
+          <w:bCs/>
+          <w:sz w:val="32"/>
+          <w:szCs w:val="32"/>
+          <w:lang w:val="ru-RU"/>
+        </w:rPr>
+        <w:lastRenderedPageBreak/>
+        <w:t xml:space="preserve">Результат </w:t>
+      </w:r>
+      <w:proofErr w:type="spellStart"/>
+      <w:r>
+        <w:rPr>
+          <w:b/>
+          <w:bCs/>
+          <w:sz w:val="32"/>
+          <w:szCs w:val="32"/>
+          <w:lang w:val="ru-RU"/>
+        </w:rPr>
+        <w:t>роботи</w:t>
+      </w:r>
+      <w:proofErr w:type="spellEnd"/>
     </w:p>
     <w:p>
       <w:pPr>
@@ -491,7 +1192,6 @@
           <w:noProof/>
           <w:lang w:val="ru-RU"/>
         </w:rPr>
-        <w:lastRenderedPageBreak/>
         <w:drawing>
           <wp:inline distT="0" distB="0" distL="0" distR="0" wp14:anchorId="4A7830ED" wp14:editId="79E3F96E">
             <wp:extent cx="5940425" cy="4044950"/>
@@ -546,6 +1246,7 @@
           <w:noProof/>
           <w:lang w:val="ru-RU"/>
         </w:rPr>
+        <w:lastRenderedPageBreak/>
         <w:drawing>
           <wp:inline distT="0" distB="0" distL="0" distR="0" wp14:anchorId="6A8C898C" wp14:editId="7481B893">
             <wp:extent cx="5940425" cy="3977640"/>
@@ -599,6 +1300,330 @@
     <w:p>
       <w:pPr>
         <w:rPr>
+          <w:b/>
+          <w:bCs/>
+          <w:lang w:val="ru-RU"/>
+        </w:rPr>
+      </w:pPr>
+      <w:proofErr w:type="spellStart"/>
+      <w:r>
+        <w:rPr>
+          <w:lang w:val="ru-RU"/>
+        </w:rPr>
+        <w:t>Таблиці</w:t>
+      </w:r>
+      <w:proofErr w:type="spellEnd"/>
+      <w:r>
+        <w:rPr>
+          <w:lang w:val="ru-RU"/>
+        </w:rPr>
+        <w:t xml:space="preserve"> частот </w:t>
+      </w:r>
+      <w:proofErr w:type="spellStart"/>
+      <w:r>
+        <w:rPr>
+          <w:lang w:val="ru-RU"/>
+        </w:rPr>
+        <w:t>біграм</w:t>
+      </w:r>
+      <w:proofErr w:type="spellEnd"/>
+      <w:r>
+        <w:rPr>
+          <w:lang w:val="ru-RU"/>
+        </w:rPr>
+        <w:t xml:space="preserve"> </w:t>
+      </w:r>
+      <w:proofErr w:type="spellStart"/>
+      <w:r>
+        <w:rPr>
+          <w:lang w:val="ru-RU"/>
+        </w:rPr>
+        <w:t>знаходяться</w:t>
+      </w:r>
+      <w:proofErr w:type="spellEnd"/>
+      <w:r>
+        <w:rPr>
+          <w:lang w:val="ru-RU"/>
+        </w:rPr>
+        <w:t xml:space="preserve"> в файлах </w:t>
+      </w:r>
+      <w:proofErr w:type="gramStart"/>
+      <w:r>
+        <w:rPr>
+          <w:b/>
+          <w:bCs/>
+          <w:lang w:val="en-US"/>
+        </w:rPr>
+        <w:t>bigram</w:t>
+      </w:r>
+      <w:r>
+        <w:rPr>
+          <w:b/>
+          <w:bCs/>
+          <w:lang w:val="ru-RU"/>
+        </w:rPr>
+        <w:t>_</w:t>
+      </w:r>
+      <w:r>
+        <w:rPr>
+          <w:b/>
+          <w:bCs/>
+          <w:lang w:val="en-US"/>
+        </w:rPr>
+        <w:t>table</w:t>
+      </w:r>
+      <w:r>
+        <w:rPr>
+          <w:b/>
+          <w:bCs/>
+          <w:lang w:val="ru-RU"/>
+        </w:rPr>
+        <w:t>_</w:t>
+      </w:r>
+      <w:proofErr w:type="spellStart"/>
+      <w:r>
+        <w:rPr>
+          <w:b/>
+          <w:bCs/>
+          <w:lang w:val="en-US"/>
+        </w:rPr>
+        <w:t>russian</w:t>
+      </w:r>
+      <w:proofErr w:type="spellEnd"/>
+      <w:r>
+        <w:rPr>
+          <w:b/>
+          <w:bCs/>
+          <w:lang w:val="ru-RU"/>
+        </w:rPr>
+        <w:t>1.</w:t>
+      </w:r>
+      <w:r>
+        <w:rPr>
+          <w:b/>
+          <w:bCs/>
+          <w:lang w:val="en-US"/>
+        </w:rPr>
+        <w:t>xlsx</w:t>
+      </w:r>
+      <w:r>
+        <w:rPr>
+          <w:b/>
+          <w:bCs/>
+          <w:lang w:val="ru-RU"/>
+        </w:rPr>
+        <w:t>(</w:t>
+      </w:r>
+      <w:proofErr w:type="gramEnd"/>
+      <w:r>
+        <w:rPr>
+          <w:b/>
+          <w:bCs/>
+          <w:lang w:val="uk-UA"/>
+        </w:rPr>
+        <w:t>з пробілами</w:t>
+      </w:r>
+      <w:r>
+        <w:rPr>
+          <w:b/>
+          <w:bCs/>
+          <w:lang w:val="ru-RU"/>
+        </w:rPr>
+        <w:t xml:space="preserve">) </w:t>
+      </w:r>
+      <w:r>
+        <w:rPr>
+          <w:b/>
+          <w:bCs/>
+          <w:lang w:val="en-US"/>
+        </w:rPr>
+        <w:t>bigram</w:t>
+      </w:r>
+      <w:r>
+        <w:rPr>
+          <w:b/>
+          <w:bCs/>
+          <w:lang w:val="ru-RU"/>
+        </w:rPr>
+        <w:t>_</w:t>
+      </w:r>
+      <w:r>
+        <w:rPr>
+          <w:b/>
+          <w:bCs/>
+          <w:lang w:val="en-US"/>
+        </w:rPr>
+        <w:t>table</w:t>
+      </w:r>
+      <w:r>
+        <w:rPr>
+          <w:b/>
+          <w:bCs/>
+          <w:lang w:val="ru-RU"/>
+        </w:rPr>
+        <w:t>_</w:t>
+      </w:r>
+      <w:proofErr w:type="spellStart"/>
+      <w:r>
+        <w:rPr>
+          <w:b/>
+          <w:bCs/>
+          <w:lang w:val="en-US"/>
+        </w:rPr>
+        <w:t>russian</w:t>
+      </w:r>
+      <w:proofErr w:type="spellEnd"/>
+      <w:r>
+        <w:rPr>
+          <w:b/>
+          <w:bCs/>
+          <w:lang w:val="ru-RU"/>
+        </w:rPr>
+        <w:t>2</w:t>
+      </w:r>
+      <w:r>
+        <w:rPr>
+          <w:b/>
+          <w:bCs/>
+          <w:lang w:val="ru-RU"/>
+        </w:rPr>
+        <w:t>.</w:t>
+      </w:r>
+      <w:r>
+        <w:rPr>
+          <w:b/>
+          <w:bCs/>
+          <w:lang w:val="en-US"/>
+        </w:rPr>
+        <w:t>xlsx</w:t>
+      </w:r>
+      <w:r>
+        <w:rPr>
+          <w:b/>
+          <w:bCs/>
+          <w:lang w:val="ru-RU"/>
+        </w:rPr>
+        <w:t xml:space="preserve"> (</w:t>
+      </w:r>
+      <w:r>
+        <w:rPr>
+          <w:b/>
+          <w:bCs/>
+          <w:lang w:val="uk-UA"/>
+        </w:rPr>
+        <w:t>без пробілів</w:t>
+      </w:r>
+      <w:r>
+        <w:rPr>
+          <w:b/>
+          <w:bCs/>
+          <w:lang w:val="ru-RU"/>
+        </w:rPr>
+        <w:t>)</w:t>
+      </w:r>
+    </w:p>
+    <w:p>
+      <w:pPr>
+        <w:rPr>
+          <w:b/>
+          <w:bCs/>
+          <w:lang w:val="ru-RU"/>
+        </w:rPr>
+      </w:pPr>
+      <w:proofErr w:type="spellStart"/>
+      <w:r>
+        <w:rPr>
+          <w:b/>
+          <w:bCs/>
+          <w:lang w:val="ru-RU"/>
+        </w:rPr>
+        <w:t>Частоти</w:t>
+      </w:r>
+      <w:proofErr w:type="spellEnd"/>
+      <w:r>
+        <w:rPr>
+          <w:b/>
+          <w:bCs/>
+          <w:lang w:val="ru-RU"/>
+        </w:rPr>
+        <w:t xml:space="preserve"> для </w:t>
+      </w:r>
+      <w:proofErr w:type="spellStart"/>
+      <w:r>
+        <w:rPr>
+          <w:b/>
+          <w:bCs/>
+          <w:lang w:val="ru-RU"/>
+        </w:rPr>
+        <w:t>монограм</w:t>
+      </w:r>
+      <w:proofErr w:type="spellEnd"/>
+      <w:r>
+        <w:rPr>
+          <w:b/>
+          <w:bCs/>
+          <w:lang w:val="ru-RU"/>
+        </w:rPr>
+        <w:t xml:space="preserve"> </w:t>
+      </w:r>
+      <w:proofErr w:type="spellStart"/>
+      <w:r>
+        <w:rPr>
+          <w:b/>
+          <w:bCs/>
+          <w:lang w:val="ru-RU"/>
+        </w:rPr>
+        <w:t>однакові</w:t>
+      </w:r>
+      <w:proofErr w:type="spellEnd"/>
+      <w:r>
+        <w:rPr>
+          <w:b/>
+          <w:bCs/>
+          <w:lang w:val="ru-RU"/>
+        </w:rPr>
+        <w:t xml:space="preserve">, з </w:t>
+      </w:r>
+      <w:proofErr w:type="spellStart"/>
+      <w:r>
+        <w:rPr>
+          <w:b/>
+          <w:bCs/>
+          <w:lang w:val="ru-RU"/>
+        </w:rPr>
+        <w:t>пробілами</w:t>
+      </w:r>
+      <w:proofErr w:type="spellEnd"/>
+      <w:r>
+        <w:rPr>
+          <w:b/>
+          <w:bCs/>
+          <w:lang w:val="ru-RU"/>
+        </w:rPr>
+        <w:t xml:space="preserve">, </w:t>
+      </w:r>
+      <w:proofErr w:type="spellStart"/>
+      <w:r>
+        <w:rPr>
+          <w:b/>
+          <w:bCs/>
+          <w:lang w:val="ru-RU"/>
+        </w:rPr>
+        <w:t>чи</w:t>
+      </w:r>
+      <w:proofErr w:type="spellEnd"/>
+      <w:r>
+        <w:rPr>
+          <w:b/>
+          <w:bCs/>
+          <w:lang w:val="ru-RU"/>
+        </w:rPr>
+        <w:t xml:space="preserve"> без.</w:t>
+      </w:r>
+    </w:p>
+    <w:p>
+      <w:pPr>
+        <w:rPr>
           <w:lang w:val="ru-RU"/>
         </w:rPr>
       </w:pPr>
@@ -718,26 +1743,24 @@
     <w:p>
       <w:pPr>
         <w:rPr>
-          <w:lang w:val="ru-RU"/>
-        </w:rPr>
-      </w:pPr>
-    </w:p>
-    <w:p>
-      <w:pPr>
-        <w:rPr>
-          <w:lang w:val="ru-RU"/>
-        </w:rPr>
-      </w:pPr>
-      <w:r>
-        <w:rPr>
-          <w:lang w:val="ru-RU"/>
-        </w:rPr>
-        <w:lastRenderedPageBreak/>
+          <w:b/>
+          <w:bCs/>
+          <w:lang w:val="ru-RU"/>
+        </w:rPr>
+      </w:pPr>
+      <w:r>
+        <w:rPr>
+          <w:b/>
+          <w:bCs/>
+          <w:lang w:val="ru-RU"/>
+        </w:rPr>
         <w:t xml:space="preserve">З </w:t>
       </w:r>
       <w:proofErr w:type="spellStart"/>
       <w:r>
         <w:rPr>
+          <w:b/>
+          <w:bCs/>
           <w:lang w:val="ru-RU"/>
         </w:rPr>
         <w:t>пробілами</w:t>
@@ -747,12 +1770,16 @@
     <w:p>
       <w:pPr>
         <w:rPr>
-          <w:lang w:val="ru-RU"/>
-        </w:rPr>
-      </w:pPr>
-      <w:proofErr w:type="spellStart"/>
-      <w:r>
-        <w:rPr>
+          <w:b/>
+          <w:bCs/>
+          <w:lang w:val="ru-RU"/>
+        </w:rPr>
+      </w:pPr>
+      <w:proofErr w:type="spellStart"/>
+      <w:r>
+        <w:rPr>
+          <w:b/>
+          <w:bCs/>
           <w:lang w:val="ru-RU"/>
         </w:rPr>
         <w:t>Ентропія</w:t>
@@ -760,13 +1787,17 @@
       <w:proofErr w:type="spellEnd"/>
       <w:r>
         <w:rPr>
-          <w:lang w:val="ru-RU"/>
-        </w:rPr>
-        <w:t xml:space="preserve"> </w:t>
-      </w:r>
-      <w:proofErr w:type="spellStart"/>
-      <w:r>
-        <w:rPr>
+          <w:b/>
+          <w:bCs/>
+          <w:lang w:val="ru-RU"/>
+        </w:rPr>
+        <w:t xml:space="preserve"> </w:t>
+      </w:r>
+      <w:proofErr w:type="spellStart"/>
+      <w:r>
+        <w:rPr>
+          <w:b/>
+          <w:bCs/>
           <w:lang w:val="ru-RU"/>
         </w:rPr>
         <w:t>монограм</w:t>
@@ -774,6 +1805,8 @@
       <w:proofErr w:type="spellEnd"/>
       <w:r>
         <w:rPr>
+          <w:b/>
+          <w:bCs/>
           <w:lang w:val="ru-RU"/>
         </w:rPr>
         <w:t>: 4.433878685419471</w:t>
@@ -782,12 +1815,16 @@
     <w:p>
       <w:pPr>
         <w:rPr>
-          <w:lang w:val="ru-RU"/>
-        </w:rPr>
-      </w:pPr>
-      <w:proofErr w:type="spellStart"/>
-      <w:r>
-        <w:rPr>
+          <w:b/>
+          <w:bCs/>
+          <w:lang w:val="ru-RU"/>
+        </w:rPr>
+      </w:pPr>
+      <w:proofErr w:type="spellStart"/>
+      <w:r>
+        <w:rPr>
+          <w:b/>
+          <w:bCs/>
           <w:lang w:val="ru-RU"/>
         </w:rPr>
         <w:t>Ентропія</w:t>
@@ -795,13 +1832,17 @@
       <w:proofErr w:type="spellEnd"/>
       <w:r>
         <w:rPr>
-          <w:lang w:val="ru-RU"/>
-        </w:rPr>
-        <w:t xml:space="preserve"> </w:t>
-      </w:r>
-      <w:proofErr w:type="spellStart"/>
-      <w:r>
-        <w:rPr>
+          <w:b/>
+          <w:bCs/>
+          <w:lang w:val="ru-RU"/>
+        </w:rPr>
+        <w:t xml:space="preserve"> </w:t>
+      </w:r>
+      <w:proofErr w:type="spellStart"/>
+      <w:r>
+        <w:rPr>
+          <w:b/>
+          <w:bCs/>
           <w:lang w:val="ru-RU"/>
         </w:rPr>
         <w:t>біграм</w:t>
@@ -809,6 +1850,8 @@
       <w:proofErr w:type="spellEnd"/>
       <w:r>
         <w:rPr>
+          <w:b/>
+          <w:bCs/>
           <w:lang w:val="ru-RU"/>
         </w:rPr>
         <w:t>: 3.930350462829067</w:t>
@@ -817,18 +1860,24 @@
     <w:p>
       <w:pPr>
         <w:rPr>
-          <w:lang w:val="ru-RU"/>
-        </w:rPr>
-      </w:pPr>
-    </w:p>
-    <w:p>
-      <w:pPr>
-        <w:rPr>
-          <w:lang w:val="ru-RU"/>
-        </w:rPr>
-      </w:pPr>
-      <w:r>
-        <w:rPr>
+          <w:b/>
+          <w:bCs/>
+          <w:lang w:val="ru-RU"/>
+        </w:rPr>
+      </w:pPr>
+    </w:p>
+    <w:p>
+      <w:pPr>
+        <w:rPr>
+          <w:b/>
+          <w:bCs/>
+          <w:lang w:val="ru-RU"/>
+        </w:rPr>
+      </w:pPr>
+      <w:r>
+        <w:rPr>
+          <w:b/>
+          <w:bCs/>
           <w:lang w:val="ru-RU"/>
         </w:rPr>
         <w:t xml:space="preserve">Без </w:t>
@@ -836,6 +1885,8 @@
       <w:proofErr w:type="spellStart"/>
       <w:r>
         <w:rPr>
+          <w:b/>
+          <w:bCs/>
           <w:lang w:val="ru-RU"/>
         </w:rPr>
         <w:t>пробілів</w:t>
@@ -845,12 +1896,16 @@
     <w:p>
       <w:pPr>
         <w:rPr>
-          <w:lang w:val="ru-RU"/>
-        </w:rPr>
-      </w:pPr>
-      <w:proofErr w:type="spellStart"/>
-      <w:r>
-        <w:rPr>
+          <w:b/>
+          <w:bCs/>
+          <w:lang w:val="ru-RU"/>
+        </w:rPr>
+      </w:pPr>
+      <w:proofErr w:type="spellStart"/>
+      <w:r>
+        <w:rPr>
+          <w:b/>
+          <w:bCs/>
           <w:lang w:val="ru-RU"/>
         </w:rPr>
         <w:t>Ентропія</w:t>
@@ -858,13 +1913,17 @@
       <w:proofErr w:type="spellEnd"/>
       <w:r>
         <w:rPr>
-          <w:lang w:val="ru-RU"/>
-        </w:rPr>
-        <w:t xml:space="preserve"> </w:t>
-      </w:r>
-      <w:proofErr w:type="spellStart"/>
-      <w:r>
-        <w:rPr>
+          <w:b/>
+          <w:bCs/>
+          <w:lang w:val="ru-RU"/>
+        </w:rPr>
+        <w:t xml:space="preserve"> </w:t>
+      </w:r>
+      <w:proofErr w:type="spellStart"/>
+      <w:r>
+        <w:rPr>
+          <w:b/>
+          <w:bCs/>
           <w:lang w:val="ru-RU"/>
         </w:rPr>
         <w:t>монограм</w:t>
@@ -872,6 +1931,8 @@
       <w:proofErr w:type="spellEnd"/>
       <w:r>
         <w:rPr>
+          <w:b/>
+          <w:bCs/>
           <w:lang w:val="ru-RU"/>
         </w:rPr>
         <w:t>: 4.433878685419471</w:t>
@@ -880,12 +1941,16 @@
     <w:p>
       <w:pPr>
         <w:rPr>
-          <w:lang w:val="ru-RU"/>
-        </w:rPr>
-      </w:pPr>
-      <w:proofErr w:type="spellStart"/>
-      <w:r>
-        <w:rPr>
+          <w:b/>
+          <w:bCs/>
+          <w:lang w:val="ru-RU"/>
+        </w:rPr>
+      </w:pPr>
+      <w:proofErr w:type="spellStart"/>
+      <w:r>
+        <w:rPr>
+          <w:b/>
+          <w:bCs/>
           <w:lang w:val="ru-RU"/>
         </w:rPr>
         <w:t>Ентропія</w:t>
@@ -893,13 +1958,17 @@
       <w:proofErr w:type="spellEnd"/>
       <w:r>
         <w:rPr>
-          <w:lang w:val="ru-RU"/>
-        </w:rPr>
-        <w:t xml:space="preserve"> </w:t>
-      </w:r>
-      <w:proofErr w:type="spellStart"/>
-      <w:r>
-        <w:rPr>
+          <w:b/>
+          <w:bCs/>
+          <w:lang w:val="ru-RU"/>
+        </w:rPr>
+        <w:t xml:space="preserve"> </w:t>
+      </w:r>
+      <w:proofErr w:type="spellStart"/>
+      <w:r>
+        <w:rPr>
+          <w:b/>
+          <w:bCs/>
           <w:lang w:val="ru-RU"/>
         </w:rPr>
         <w:t>біграм</w:t>
@@ -907,24 +1976,12 @@
       <w:proofErr w:type="spellEnd"/>
       <w:r>
         <w:rPr>
+          <w:b/>
+          <w:bCs/>
           <w:lang w:val="ru-RU"/>
         </w:rPr>
         <w:t>: 4.1144731556708365</w:t>
       </w:r>
-    </w:p>
-    <w:p>
-      <w:pPr>
-        <w:rPr>
-          <w:lang w:val="ru-RU"/>
-        </w:rPr>
-      </w:pPr>
-    </w:p>
-    <w:p>
-      <w:pPr>
-        <w:rPr>
-          <w:lang w:val="ru-RU"/>
-        </w:rPr>
-      </w:pPr>
     </w:p>
     <w:p>
       <w:pPr>
@@ -1370,13 +2427,6 @@
           <w:lang w:val="ru-RU"/>
         </w:rPr>
       </w:pPr>
-    </w:p>
-    <w:p>
-      <w:pPr>
-        <w:rPr>
-          <w:lang w:val="ru-RU"/>
-        </w:rPr>
-      </w:pPr>
       <w:proofErr w:type="spellStart"/>
       <w:r>
         <w:rPr>
@@ -1461,20 +2511,6 @@
         </w:rPr>
         <w:t>.</w:t>
       </w:r>
-    </w:p>
-    <w:p>
-      <w:pPr>
-        <w:rPr>
-          <w:lang w:val="ru-RU"/>
-        </w:rPr>
-      </w:pPr>
-    </w:p>
-    <w:p>
-      <w:pPr>
-        <w:rPr>
-          <w:lang w:val="ru-RU"/>
-        </w:rPr>
-      </w:pPr>
     </w:p>
     <w:sectPr>
       <w:pgSz w:w="11906" w:h="16838"/>

</xml_diff>

<commit_message>
Added R calc in protocol
</commit_message>
<xml_diff>
--- a/cp1/FB-11_Yatsentiuk_Andrii_FB-11_Kustov_Ivan/Protocol1.docx
+++ b/cp1/FB-11_Yatsentiuk_Andrii_FB-11_Kustov_Ivan/Protocol1.docx
@@ -1479,15 +1479,7 @@
           <w:bCs/>
           <w:lang w:val="ru-RU"/>
         </w:rPr>
-        <w:t>2</w:t>
-      </w:r>
-      <w:r>
-        <w:rPr>
-          <w:b/>
-          <w:bCs/>
-          <w:lang w:val="ru-RU"/>
-        </w:rPr>
-        <w:t>.</w:t>
+        <w:t>2.</w:t>
       </w:r>
       <w:r>
         <w:rPr>
@@ -1982,6 +1974,185 @@
         </w:rPr>
         <w:t>: 4.1144731556708365</w:t>
       </w:r>
+    </w:p>
+    <w:p>
+      <w:pPr>
+        <w:rPr>
+          <w:b/>
+          <w:bCs/>
+          <w:lang w:val="ru-RU"/>
+        </w:rPr>
+      </w:pPr>
+    </w:p>
+    <w:p>
+      <w:pPr>
+        <w:rPr>
+          <w:b/>
+          <w:bCs/>
+          <w:lang w:val="ru-RU"/>
+        </w:rPr>
+      </w:pPr>
+    </w:p>
+    <w:p>
+      <w:pPr>
+        <w:rPr>
+          <w:b/>
+          <w:bCs/>
+          <w:lang w:val="ru-RU"/>
+        </w:rPr>
+      </w:pPr>
+      <w:r>
+        <w:rPr>
+          <w:b/>
+          <w:bCs/>
+          <w:noProof/>
+          <w:lang w:val="ru-RU"/>
+        </w:rPr>
+        <w:lastRenderedPageBreak/>
+        <w:drawing>
+          <wp:inline distT="0" distB="0" distL="0" distR="0" wp14:anchorId="797E6F7F" wp14:editId="1C3C0EC6">
+            <wp:extent cx="5940425" cy="2233295"/>
+            <wp:effectExtent l="0" t="0" r="3175" b="0"/>
+            <wp:docPr id="5" name="Рисунок 5"/>
+            <wp:cNvGraphicFramePr>
+              <a:graphicFrameLocks xmlns:a="http://schemas.openxmlformats.org/drawingml/2006/main" noChangeAspect="1"/>
+            </wp:cNvGraphicFramePr>
+            <a:graphic xmlns:a="http://schemas.openxmlformats.org/drawingml/2006/main">
+              <a:graphicData uri="http://schemas.openxmlformats.org/drawingml/2006/picture">
+                <pic:pic xmlns:pic="http://schemas.openxmlformats.org/drawingml/2006/picture">
+                  <pic:nvPicPr>
+                    <pic:cNvPr id="5" name="Рисунок 5"/>
+                    <pic:cNvPicPr/>
+                  </pic:nvPicPr>
+                  <pic:blipFill>
+                    <a:blip r:embed="rId8">
+                      <a:extLst>
+                        <a:ext uri="{28A0092B-C50C-407E-A947-70E740481C1C}">
+                          <a14:useLocalDpi xmlns:a14="http://schemas.microsoft.com/office/drawing/2010/main" val="0"/>
+                        </a:ext>
+                      </a:extLst>
+                    </a:blip>
+                    <a:stretch>
+                      <a:fillRect/>
+                    </a:stretch>
+                  </pic:blipFill>
+                  <pic:spPr>
+                    <a:xfrm>
+                      <a:off x="0" y="0"/>
+                      <a:ext cx="5940425" cy="2233295"/>
+                    </a:xfrm>
+                    <a:prstGeom prst="rect">
+                      <a:avLst/>
+                    </a:prstGeom>
+                  </pic:spPr>
+                </pic:pic>
+              </a:graphicData>
+            </a:graphic>
+          </wp:inline>
+        </w:drawing>
+      </w:r>
+    </w:p>
+    <w:p>
+      <w:pPr>
+        <w:rPr>
+          <w:b/>
+          <w:bCs/>
+          <w:lang w:val="ru-RU"/>
+        </w:rPr>
+      </w:pPr>
+    </w:p>
+    <w:p>
+      <w:pPr>
+        <w:rPr>
+          <w:b/>
+          <w:bCs/>
+          <w:lang w:val="en-US"/>
+        </w:rPr>
+      </w:pPr>
+      <w:r>
+        <w:rPr>
+          <w:b/>
+          <w:bCs/>
+          <w:lang w:val="en-US"/>
+        </w:rPr>
+        <w:t>H0 = log2(n) = log2(32) = 5</w:t>
+      </w:r>
+    </w:p>
+    <w:p>
+      <w:pPr>
+        <w:rPr>
+          <w:b/>
+          <w:bCs/>
+          <w:lang w:val="ru-RU"/>
+        </w:rPr>
+      </w:pPr>
+      <w:r>
+        <w:rPr>
+          <w:b/>
+          <w:bCs/>
+          <w:lang w:val="en-US"/>
+        </w:rPr>
+        <w:t xml:space="preserve">H1 = </w:t>
+      </w:r>
+      <w:r>
+        <w:rPr>
+          <w:b/>
+          <w:bCs/>
+          <w:lang w:val="ru-RU"/>
+        </w:rPr>
+        <w:t>4.433878685419471</w:t>
+      </w:r>
+    </w:p>
+    <w:p>
+      <w:pPr>
+        <w:rPr>
+          <w:b/>
+          <w:bCs/>
+          <w:lang w:val="en-US"/>
+        </w:rPr>
+      </w:pPr>
+      <w:r>
+        <w:rPr>
+          <w:b/>
+          <w:bCs/>
+          <w:lang w:val="en-US"/>
+        </w:rPr>
+        <w:t>R = 1 – (</w:t>
+      </w:r>
+      <w:r>
+        <w:rPr>
+          <w:b/>
+          <w:bCs/>
+          <w:lang w:val="ru-RU"/>
+        </w:rPr>
+        <w:t>4.433878685419471</w:t>
+      </w:r>
+      <w:r>
+        <w:rPr>
+          <w:b/>
+          <w:bCs/>
+          <w:lang w:val="en-US"/>
+        </w:rPr>
+        <w:t>/5) = 1 – 0.8867757371 = 0.1132242629</w:t>
+      </w:r>
+    </w:p>
+    <w:p>
+      <w:pPr>
+        <w:rPr>
+          <w:b/>
+          <w:bCs/>
+          <w:lang w:val="en-US"/>
+        </w:rPr>
+      </w:pPr>
+    </w:p>
+    <w:p>
+      <w:pPr>
+        <w:rPr>
+          <w:b/>
+          <w:bCs/>
+          <w:lang w:val="ru-RU"/>
+        </w:rPr>
+      </w:pPr>
     </w:p>
     <w:p>
       <w:pPr>

</xml_diff>